<commit_message>
dose(experiment): update experiment documents
</commit_message>
<xml_diff>
--- a/experiment/experiment2/实验2 杨晨2024070646.docx
+++ b/experiment/experiment2/实验2 杨晨2024070646.docx
@@ -3438,7 +3438,7 @@
         <w:spacing w:line="360" w:lineRule="auto"/>
         <w:ind w:leftChars="350" w:left="840" w:hangingChars="50" w:hanging="105"/>
         <w:rPr>
-          <w:rFonts w:ascii="宋体" w:eastAsia="宋体" w:hAnsi="宋体" w:hint="eastAsia"/>
+          <w:rFonts w:ascii="宋体" w:eastAsia="宋体" w:hAnsi="宋体"/>
         </w:rPr>
       </w:pPr>
       <w:r>
@@ -3501,7 +3501,7 @@
         <w:spacing w:line="360" w:lineRule="auto"/>
         <w:ind w:left="735"/>
         <w:rPr>
-          <w:rFonts w:ascii="宋体" w:eastAsia="宋体" w:hAnsi="宋体" w:hint="eastAsia"/>
+          <w:rFonts w:ascii="宋体" w:eastAsia="宋体" w:hAnsi="宋体"/>
         </w:rPr>
       </w:pPr>
       <w:r>
@@ -3787,7 +3787,7 @@
         <w:spacing w:line="360" w:lineRule="auto"/>
         <w:ind w:leftChars="300" w:left="630"/>
         <w:rPr>
-          <w:rFonts w:ascii="宋体" w:eastAsia="宋体" w:hAnsi="宋体" w:hint="eastAsia"/>
+          <w:rFonts w:ascii="宋体" w:eastAsia="宋体" w:hAnsi="宋体"/>
         </w:rPr>
       </w:pPr>
       <w:bookmarkStart w:id="2" w:name="OLE_LINK3"/>
@@ -4540,19 +4540,7 @@
         <w:rPr>
           <w:rFonts w:ascii="宋体" w:eastAsia="宋体" w:hAnsi="宋体" w:hint="eastAsia"/>
         </w:rPr>
-        <w:t>需要遍历全部元素，线性表和链式表</w:t>
-      </w:r>
-      <w:r>
-        <w:rPr>
-          <w:rFonts w:ascii="宋体" w:eastAsia="宋体" w:hAnsi="宋体" w:hint="eastAsia"/>
-        </w:rPr>
-        <w:t>在</w:t>
-      </w:r>
-      <w:r>
-        <w:rPr>
-          <w:rFonts w:ascii="宋体" w:eastAsia="宋体" w:hAnsi="宋体" w:hint="eastAsia"/>
-        </w:rPr>
-        <w:t>此情形下的表现相同，</w:t>
+        <w:t>需要遍历全部元素，线性表和链式表在此情形下的表现相同，</w:t>
       </w:r>
       <w:r>
         <w:rPr>
@@ -4837,7 +4825,7 @@
         <w:spacing w:line="360" w:lineRule="auto"/>
         <w:ind w:leftChars="300" w:left="630"/>
         <w:rPr>
-          <w:rFonts w:ascii="宋体" w:eastAsia="宋体" w:hAnsi="宋体" w:hint="eastAsia"/>
+          <w:rFonts w:ascii="宋体" w:eastAsia="宋体" w:hAnsi="宋体"/>
         </w:rPr>
       </w:pPr>
       <w:r>
@@ -5374,13 +5362,7 @@
             <w:rPr>
               <w:rFonts w:ascii="Cambria Math" w:eastAsia="宋体" w:hAnsi="Cambria Math"/>
             </w:rPr>
-            <m:t>A={x|x∈U</m:t>
-          </m:r>
-          <m:r>
-            <w:rPr>
-              <w:rFonts w:ascii="Cambria Math" w:eastAsia="宋体" w:hAnsi="Cambria Math"/>
-            </w:rPr>
-            <m:t xml:space="preserve"> </m:t>
+            <m:t xml:space="preserve">A={x|x∈U </m:t>
           </m:r>
           <m:r>
             <w:rPr>
@@ -5392,13 +5374,7 @@
             <w:rPr>
               <w:rFonts w:ascii="Cambria Math" w:eastAsia="宋体" w:hAnsi="Cambria Math"/>
             </w:rPr>
-            <m:t xml:space="preserve"> </m:t>
-          </m:r>
-          <m:r>
-            <w:rPr>
-              <w:rFonts w:ascii="Cambria Math" w:eastAsia="宋体" w:hAnsi="Cambria Math"/>
-            </w:rPr>
-            <m:t>x</m:t>
+            <m:t xml:space="preserve"> x</m:t>
           </m:r>
           <m:r>
             <w:rPr>
@@ -9246,7 +9222,7 @@
         <w:spacing w:line="300" w:lineRule="atLeast"/>
         <w:jc w:val="left"/>
         <w:rPr>
-          <w:rFonts w:ascii="Menlo" w:eastAsia="宋体" w:hAnsi="Menlo" w:cs="Menlo" w:hint="eastAsia"/>
+          <w:rFonts w:ascii="Menlo" w:eastAsia="宋体" w:hAnsi="Menlo" w:cs="Menlo"/>
           <w:color w:val="CCCCCC"/>
           <w:kern w:val="0"/>
           <w:sz w:val="15"/>
@@ -29629,7 +29605,7 @@
         <w:spacing w:line="300" w:lineRule="atLeast"/>
         <w:jc w:val="left"/>
         <w:rPr>
-          <w:rFonts w:ascii="Menlo" w:eastAsia="宋体" w:hAnsi="Menlo" w:cs="Menlo" w:hint="eastAsia"/>
+          <w:rFonts w:ascii="Menlo" w:eastAsia="宋体" w:hAnsi="Menlo" w:cs="Menlo"/>
           <w:color w:val="CCCCCC"/>
           <w:kern w:val="0"/>
           <w:sz w:val="15"/>
@@ -46472,7 +46448,7 @@
         <w:ind w:leftChars="200" w:left="634" w:hangingChars="100" w:hanging="214"/>
         <w:jc w:val="center"/>
         <w:rPr>
-          <w:rFonts w:ascii="宋体" w:eastAsia="宋体" w:hAnsi="宋体" w:hint="eastAsia"/>
+          <w:rFonts w:ascii="宋体" w:eastAsia="宋体" w:hAnsi="宋体"/>
           <w:b/>
           <w:bCs/>
         </w:rPr>
@@ -46609,7 +46585,7 @@
         <w:ind w:leftChars="200" w:left="634" w:hangingChars="100" w:hanging="214"/>
         <w:jc w:val="center"/>
         <w:rPr>
-          <w:rFonts w:ascii="宋体" w:eastAsia="宋体" w:hAnsi="宋体" w:hint="eastAsia"/>
+          <w:rFonts w:ascii="宋体" w:eastAsia="宋体" w:hAnsi="宋体"/>
           <w:b/>
           <w:bCs/>
         </w:rPr>
@@ -46704,7 +46680,7 @@
         <w:ind w:leftChars="200" w:left="634" w:hangingChars="100" w:hanging="214"/>
         <w:jc w:val="center"/>
         <w:rPr>
-          <w:rFonts w:ascii="宋体" w:eastAsia="宋体" w:hAnsi="宋体" w:hint="eastAsia"/>
+          <w:rFonts w:ascii="宋体" w:eastAsia="宋体" w:hAnsi="宋体"/>
           <w:b/>
           <w:bCs/>
         </w:rPr>
@@ -47012,7 +46988,7 @@
         <w:ind w:leftChars="200" w:left="634" w:hangingChars="100" w:hanging="214"/>
         <w:jc w:val="center"/>
         <w:rPr>
-          <w:rFonts w:ascii="宋体" w:eastAsia="宋体" w:hAnsi="宋体" w:hint="eastAsia"/>
+          <w:rFonts w:ascii="宋体" w:eastAsia="宋体" w:hAnsi="宋体"/>
           <w:b/>
           <w:bCs/>
         </w:rPr>
@@ -47271,7 +47247,7 @@
         <w:spacing w:line="360" w:lineRule="auto"/>
         <w:jc w:val="center"/>
         <w:rPr>
-          <w:rFonts w:ascii="宋体" w:eastAsia="宋体" w:hAnsi="宋体" w:hint="eastAsia"/>
+          <w:rFonts w:ascii="宋体" w:eastAsia="宋体" w:hAnsi="宋体"/>
           <w:b/>
           <w:bCs/>
         </w:rPr>
@@ -47394,17 +47370,17 @@
       <w:pPr>
         <w:spacing w:line="360" w:lineRule="auto"/>
         <w:rPr>
-          <w:rFonts w:ascii="宋体" w:eastAsia="宋体" w:hAnsi="宋体" w:hint="eastAsia"/>
-          <w:b/>
-          <w:bCs/>
-        </w:rPr>
-      </w:pPr>
-      <w:r>
-        <w:rPr>
           <w:rFonts w:ascii="宋体" w:eastAsia="宋体" w:hAnsi="宋体"/>
           <w:b/>
           <w:bCs/>
         </w:rPr>
+      </w:pPr>
+      <w:r>
+        <w:rPr>
+          <w:rFonts w:ascii="宋体" w:eastAsia="宋体" w:hAnsi="宋体"/>
+          <w:b/>
+          <w:bCs/>
+        </w:rPr>
         <w:tab/>
       </w:r>
       <w:r>
@@ -47428,7 +47404,7 @@
       <w:pPr>
         <w:spacing w:line="360" w:lineRule="auto"/>
         <w:rPr>
-          <w:rFonts w:ascii="宋体" w:eastAsia="宋体" w:hAnsi="宋体" w:hint="eastAsia"/>
+          <w:rFonts w:ascii="宋体" w:eastAsia="宋体" w:hAnsi="宋体"/>
           <w:b/>
           <w:bCs/>
         </w:rPr>
@@ -47611,7 +47587,7 @@
         <w:rPr>
           <w:rFonts w:ascii="宋体" w:eastAsia="宋体" w:hAnsi="宋体"/>
         </w:rPr>
-        <w:t>是当前多项式的项数。</w:t>
+        <w:t>是多项式的项数。</w:t>
       </w:r>
     </w:p>
     <w:p>
@@ -48594,7 +48570,7 @@
         <w:spacing w:line="360" w:lineRule="auto"/>
         <w:ind w:firstLineChars="200" w:firstLine="428"/>
         <w:rPr>
-          <w:rFonts w:ascii="宋体" w:eastAsia="宋体" w:hAnsi="宋体" w:hint="eastAsia"/>
+          <w:rFonts w:ascii="宋体" w:eastAsia="宋体" w:hAnsi="宋体"/>
           <w:b/>
           <w:bCs/>
         </w:rPr>
@@ -48921,7 +48897,7 @@
         <w:spacing w:line="360" w:lineRule="auto"/>
         <w:ind w:firstLineChars="200" w:firstLine="428"/>
         <w:rPr>
-          <w:rFonts w:ascii="宋体" w:eastAsia="宋体" w:hAnsi="宋体" w:hint="eastAsia"/>
+          <w:rFonts w:ascii="宋体" w:eastAsia="宋体" w:hAnsi="宋体"/>
           <w:b/>
           <w:bCs/>
         </w:rPr>
@@ -49225,7 +49201,7 @@
           <w:b/>
           <w:bCs/>
         </w:rPr>
-        <w:t>m</w:t>
+        <w:t>n</w:t>
       </w:r>
       <w:r>
         <w:rPr>
@@ -49239,71 +49215,41 @@
         <w:rPr>
           <w:rFonts w:ascii="宋体" w:eastAsia="宋体" w:hAnsi="宋体"/>
         </w:rPr>
-        <w:t>或</w:t>
+        <w:t>，</w:t>
+      </w:r>
+      <w:r>
+        <w:rPr>
+          <w:rFonts w:ascii="宋体" w:eastAsia="宋体" w:hAnsi="宋体" w:hint="eastAsia"/>
+        </w:rPr>
+        <w:t>其中，</w:t>
+      </w:r>
+      <w:r>
+        <w:rPr>
+          <w:rFonts w:ascii="宋体" w:eastAsia="宋体" w:hAnsi="宋体" w:hint="eastAsia"/>
+          <w:b/>
+          <w:bCs/>
+        </w:rPr>
+        <w:t xml:space="preserve"> </w:t>
+      </w:r>
+      <w:r>
+        <w:rPr>
+          <w:rFonts w:ascii="宋体" w:eastAsia="宋体" w:hAnsi="宋体" w:hint="eastAsia"/>
+          <w:b/>
+          <w:bCs/>
+        </w:rPr>
+        <w:t>n</w:t>
+      </w:r>
+      <w:r>
+        <w:rPr>
+          <w:rFonts w:ascii="宋体" w:eastAsia="宋体" w:hAnsi="宋体" w:hint="eastAsia"/>
+        </w:rPr>
+        <w:t>为</w:t>
       </w:r>
       <w:r>
         <w:rPr>
           <w:rFonts w:ascii="宋体" w:eastAsia="宋体" w:hAnsi="宋体"/>
-          <w:b/>
-          <w:bCs/>
-        </w:rPr>
-        <w:t>O(</w:t>
-      </w:r>
-      <w:r>
-        <w:rPr>
-          <w:rFonts w:ascii="宋体" w:eastAsia="宋体" w:hAnsi="宋体" w:hint="eastAsia"/>
-          <w:b/>
-          <w:bCs/>
-        </w:rPr>
-        <w:t>n</w:t>
-      </w:r>
-      <w:r>
-        <w:rPr>
-          <w:rFonts w:ascii="宋体" w:eastAsia="宋体" w:hAnsi="宋体"/>
-          <w:b/>
-          <w:bCs/>
-        </w:rPr>
-        <w:t>)</w:t>
-      </w:r>
-      <w:r>
-        <w:rPr>
-          <w:rFonts w:ascii="宋体" w:eastAsia="宋体" w:hAnsi="宋体"/>
-        </w:rPr>
-        <w:t>，</w:t>
-      </w:r>
-      <w:r>
-        <w:rPr>
-          <w:rFonts w:ascii="宋体" w:eastAsia="宋体" w:hAnsi="宋体" w:hint="eastAsia"/>
-        </w:rPr>
-        <w:t>其中，</w:t>
-      </w:r>
-      <w:r>
-        <w:rPr>
-          <w:rFonts w:ascii="宋体" w:eastAsia="宋体" w:hAnsi="宋体" w:hint="eastAsia"/>
-          <w:b/>
-          <w:bCs/>
-        </w:rPr>
-        <w:t>m</w:t>
-      </w:r>
-      <w:r>
-        <w:rPr>
-          <w:rFonts w:ascii="宋体" w:eastAsia="宋体" w:hAnsi="宋体" w:hint="eastAsia"/>
-        </w:rPr>
-        <w:t>和</w:t>
-      </w:r>
-      <w:r>
-        <w:rPr>
-          <w:rFonts w:ascii="宋体" w:eastAsia="宋体" w:hAnsi="宋体" w:hint="eastAsia"/>
-          <w:b/>
-          <w:bCs/>
-        </w:rPr>
-        <w:t>n</w:t>
-      </w:r>
-      <w:r>
-        <w:rPr>
-          <w:rFonts w:ascii="宋体" w:eastAsia="宋体" w:hAnsi="宋体"/>
-        </w:rPr>
-        <w:t>分别对应两个多项式的项数。</w:t>
+        </w:rPr>
+        <w:t>多项式的项数。</w:t>
       </w:r>
     </w:p>
     <w:p>
@@ -49351,8 +49297,6 @@
       <w:r>
         <w:rPr>
           <w:rFonts w:ascii="宋体" w:eastAsia="宋体" w:hAnsi="宋体" w:hint="eastAsia"/>
-          <w:b/>
-          <w:bCs/>
         </w:rPr>
         <w:t>m+n</w:t>
       </w:r>
@@ -49387,14 +49331,18 @@
         </w:rPr>
         <w:t>(</w:t>
       </w:r>
-      <w:proofErr w:type="spellStart"/>
-      <w:r>
-        <w:rPr>
-          <w:rFonts w:ascii="宋体" w:eastAsia="宋体" w:hAnsi="宋体" w:hint="eastAsia"/>
-        </w:rPr>
-        <w:t>mn</w:t>
-      </w:r>
-      <w:proofErr w:type="spellEnd"/>
+      <w:r>
+        <w:rPr>
+          <w:rFonts w:ascii="宋体" w:eastAsia="宋体" w:hAnsi="宋体" w:hint="eastAsia"/>
+        </w:rPr>
+        <w:t>m</w:t>
+      </w:r>
+      <w:r>
+        <w:rPr>
+          <w:rFonts w:ascii="宋体" w:eastAsia="宋体" w:hAnsi="宋体"/>
+        </w:rPr>
+        <w:t>*n</w:t>
+      </w:r>
       <w:r>
         <w:rPr>
           <w:rFonts w:ascii="宋体" w:eastAsia="宋体" w:hAnsi="宋体"/>
@@ -49595,11 +49543,11 @@
       </w:r>
       <w:r>
         <w:rPr>
-          <w:rFonts w:ascii="宋体" w:eastAsia="宋体" w:hAnsi="宋体"/>
-          <w:b/>
-          <w:bCs/>
-        </w:rPr>
-        <w:t>m</w:t>
+          <w:rFonts w:ascii="宋体" w:eastAsia="宋体" w:hAnsi="宋体" w:hint="eastAsia"/>
+          <w:b/>
+          <w:bCs/>
+        </w:rPr>
+        <w:t>n</w:t>
       </w:r>
       <w:r>
         <w:rPr>
@@ -49795,11 +49743,11 @@
       </w:r>
       <w:r>
         <w:rPr>
-          <w:rFonts w:ascii="宋体" w:eastAsia="宋体" w:hAnsi="宋体"/>
-          <w:b/>
-          <w:bCs/>
-        </w:rPr>
-        <w:t>m</w:t>
+          <w:rFonts w:ascii="宋体" w:eastAsia="宋体" w:hAnsi="宋体" w:hint="eastAsia"/>
+          <w:b/>
+          <w:bCs/>
+        </w:rPr>
+        <w:t>n</w:t>
       </w:r>
       <w:r>
         <w:rPr>
@@ -49934,17 +49882,10 @@
       <w:pPr>
         <w:spacing w:line="360" w:lineRule="auto"/>
         <w:rPr>
-          <w:rFonts w:ascii="宋体" w:eastAsia="宋体" w:hAnsi="宋体" w:hint="eastAsia"/>
-          <w:szCs w:val="21"/>
-        </w:rPr>
-      </w:pPr>
-      <w:r>
-        <w:rPr>
           <w:rFonts w:ascii="宋体" w:eastAsia="宋体" w:hAnsi="宋体"/>
           <w:szCs w:val="21"/>
         </w:rPr>
-        <w:tab/>
-      </w:r>
+      </w:pPr>
       <w:r>
         <w:rPr>
           <w:rFonts w:ascii="宋体" w:eastAsia="宋体" w:hAnsi="宋体"/>
@@ -49954,29 +49895,6 @@
       </w:r>
       <w:r>
         <w:rPr>
-          <w:rFonts w:ascii="宋体" w:eastAsia="宋体" w:hAnsi="宋体" w:hint="eastAsia"/>
-          <w:szCs w:val="21"/>
-        </w:rPr>
-        <w:t>优点：</w:t>
-      </w:r>
-      <w:r>
-        <w:rPr>
-          <w:rFonts w:ascii="宋体" w:eastAsia="宋体" w:hAnsi="宋体" w:hint="eastAsia"/>
-          <w:szCs w:val="21"/>
-        </w:rPr>
-        <w:t>对稀疏多项式表现良好；对于频繁修改多项式的情况处理较方便。</w:t>
-      </w:r>
-    </w:p>
-    <w:p>
-      <w:pPr>
-        <w:spacing w:line="360" w:lineRule="auto"/>
-        <w:rPr>
-          <w:rFonts w:ascii="宋体" w:eastAsia="宋体" w:hAnsi="宋体" w:hint="eastAsia"/>
-          <w:szCs w:val="21"/>
-        </w:rPr>
-      </w:pPr>
-      <w:r>
-        <w:rPr>
           <w:rFonts w:ascii="宋体" w:eastAsia="宋体" w:hAnsi="宋体"/>
           <w:szCs w:val="21"/>
         </w:rPr>
@@ -49984,27 +49902,34 @@
       </w:r>
       <w:r>
         <w:rPr>
+          <w:rFonts w:ascii="宋体" w:eastAsia="宋体" w:hAnsi="宋体" w:hint="eastAsia"/>
+          <w:szCs w:val="21"/>
+        </w:rPr>
+        <w:t>优点：</w:t>
+      </w:r>
+      <w:r>
+        <w:rPr>
+          <w:rFonts w:ascii="宋体" w:eastAsia="宋体" w:hAnsi="宋体" w:hint="eastAsia"/>
+          <w:szCs w:val="21"/>
+        </w:rPr>
+        <w:t>对稀疏多项式表现良好；对于频繁修改多项式的情况处理较方便。</w:t>
+      </w:r>
+    </w:p>
+    <w:p>
+      <w:pPr>
+        <w:spacing w:line="360" w:lineRule="auto"/>
+        <w:rPr>
           <w:rFonts w:ascii="宋体" w:eastAsia="宋体" w:hAnsi="宋体"/>
           <w:szCs w:val="21"/>
         </w:rPr>
-        <w:tab/>
-      </w:r>
-      <w:r>
-        <w:rPr>
-          <w:rFonts w:ascii="宋体" w:eastAsia="宋体" w:hAnsi="宋体" w:hint="eastAsia"/>
-          <w:szCs w:val="21"/>
-        </w:rPr>
-        <w:t>缺点：多项式求值的时候，时间复杂度较高；查找速度较慢。</w:t>
-      </w:r>
-    </w:p>
-    <w:p>
-      <w:pPr>
-        <w:spacing w:line="360" w:lineRule="auto"/>
+      </w:pPr>
+      <w:r>
         <w:rPr>
           <w:rFonts w:ascii="宋体" w:eastAsia="宋体" w:hAnsi="宋体"/>
           <w:szCs w:val="21"/>
         </w:rPr>
-      </w:pPr>
+        <w:tab/>
+      </w:r>
       <w:r>
         <w:rPr>
           <w:rFonts w:ascii="宋体" w:eastAsia="宋体" w:hAnsi="宋体"/>
@@ -50014,41 +49939,27 @@
       </w:r>
       <w:r>
         <w:rPr>
+          <w:rFonts w:ascii="宋体" w:eastAsia="宋体" w:hAnsi="宋体" w:hint="eastAsia"/>
+          <w:szCs w:val="21"/>
+        </w:rPr>
+        <w:t>缺点：多项式求值的时候，时间复杂度较高；查找速度较慢。</w:t>
+      </w:r>
+    </w:p>
+    <w:p>
+      <w:pPr>
+        <w:spacing w:line="360" w:lineRule="auto"/>
+        <w:rPr>
           <w:rFonts w:ascii="宋体" w:eastAsia="宋体" w:hAnsi="宋体"/>
           <w:szCs w:val="21"/>
         </w:rPr>
-        <w:tab/>
-      </w:r>
-      <w:r>
-        <w:rPr>
-          <w:rFonts w:ascii="宋体" w:eastAsia="宋体" w:hAnsi="宋体" w:hint="eastAsia"/>
-          <w:szCs w:val="21"/>
-        </w:rPr>
-        <w:t>扩</w:t>
-      </w:r>
-      <w:r>
-        <w:rPr>
-          <w:rFonts w:ascii="宋体" w:eastAsia="宋体" w:hAnsi="宋体" w:hint="eastAsia"/>
-          <w:szCs w:val="21"/>
-        </w:rPr>
-        <w:t>展：</w:t>
-      </w:r>
-      <w:r>
-        <w:rPr>
-          <w:rFonts w:ascii="宋体" w:eastAsia="宋体" w:hAnsi="宋体" w:hint="eastAsia"/>
-          <w:szCs w:val="21"/>
-        </w:rPr>
-        <w:t>由于该动态链表实现高度依赖指针，故其移植性并不好</w:t>
-      </w:r>
-    </w:p>
-    <w:p>
-      <w:pPr>
-        <w:spacing w:line="360" w:lineRule="auto"/>
+      </w:pPr>
+      <w:r>
         <w:rPr>
           <w:rFonts w:ascii="宋体" w:eastAsia="宋体" w:hAnsi="宋体"/>
           <w:szCs w:val="21"/>
         </w:rPr>
-      </w:pPr>
+        <w:tab/>
+      </w:r>
       <w:r>
         <w:rPr>
           <w:rFonts w:ascii="宋体" w:eastAsia="宋体" w:hAnsi="宋体"/>
@@ -50061,24 +49972,31 @@
           <w:rFonts w:ascii="宋体" w:eastAsia="宋体" w:hAnsi="宋体" w:hint="eastAsia"/>
           <w:szCs w:val="21"/>
         </w:rPr>
-        <w:t>2.问题三：</w:t>
+        <w:t>扩</w:t>
+      </w:r>
+      <w:r>
+        <w:rPr>
+          <w:rFonts w:ascii="宋体" w:eastAsia="宋体" w:hAnsi="宋体" w:hint="eastAsia"/>
+          <w:szCs w:val="21"/>
+        </w:rPr>
+        <w:t>展：</w:t>
+      </w:r>
+      <w:r>
+        <w:rPr>
+          <w:rFonts w:ascii="宋体" w:eastAsia="宋体" w:hAnsi="宋体" w:hint="eastAsia"/>
+          <w:szCs w:val="21"/>
+        </w:rPr>
+        <w:t>由于该动态链表实现高度依赖指针，故其移植性并不好</w:t>
       </w:r>
     </w:p>
     <w:p>
       <w:pPr>
         <w:spacing w:line="360" w:lineRule="auto"/>
-        <w:rPr>
-          <w:rFonts w:ascii="宋体" w:eastAsia="宋体" w:hAnsi="宋体" w:hint="eastAsia"/>
-          <w:szCs w:val="21"/>
-        </w:rPr>
-      </w:pPr>
-      <w:r>
         <w:rPr>
           <w:rFonts w:ascii="宋体" w:eastAsia="宋体" w:hAnsi="宋体"/>
           <w:szCs w:val="21"/>
         </w:rPr>
-        <w:tab/>
-      </w:r>
+      </w:pPr>
       <w:r>
         <w:rPr>
           <w:rFonts w:ascii="宋体" w:eastAsia="宋体" w:hAnsi="宋体"/>
@@ -50091,21 +50009,7 @@
           <w:rFonts w:ascii="宋体" w:eastAsia="宋体" w:hAnsi="宋体" w:hint="eastAsia"/>
           <w:szCs w:val="21"/>
         </w:rPr>
-        <w:t>优点：</w:t>
-      </w:r>
-      <w:r>
-        <w:rPr>
-          <w:rFonts w:ascii="宋体" w:eastAsia="宋体" w:hAnsi="宋体" w:hint="eastAsia"/>
-          <w:szCs w:val="21"/>
-        </w:rPr>
-        <w:t>连续存储，</w:t>
-      </w:r>
-      <w:r>
-        <w:rPr>
-          <w:rFonts w:ascii="宋体" w:eastAsia="宋体" w:hAnsi="宋体" w:hint="eastAsia"/>
-          <w:szCs w:val="21"/>
-        </w:rPr>
-        <w:t>支持随机访问；</w:t>
+        <w:t>2.问题三：</w:t>
       </w:r>
     </w:p>
     <w:p>
@@ -50121,7 +50025,6 @@
           <w:rFonts w:ascii="宋体" w:eastAsia="宋体" w:hAnsi="宋体"/>
           <w:szCs w:val="21"/>
         </w:rPr>
-        <w:lastRenderedPageBreak/>
         <w:tab/>
       </w:r>
       <w:r>
@@ -50136,6 +50039,50 @@
           <w:rFonts w:ascii="宋体" w:eastAsia="宋体" w:hAnsi="宋体" w:hint="eastAsia"/>
           <w:szCs w:val="21"/>
         </w:rPr>
+        <w:t>优点：</w:t>
+      </w:r>
+      <w:r>
+        <w:rPr>
+          <w:rFonts w:ascii="宋体" w:eastAsia="宋体" w:hAnsi="宋体" w:hint="eastAsia"/>
+          <w:szCs w:val="21"/>
+        </w:rPr>
+        <w:t>连续存储，</w:t>
+      </w:r>
+      <w:r>
+        <w:rPr>
+          <w:rFonts w:ascii="宋体" w:eastAsia="宋体" w:hAnsi="宋体" w:hint="eastAsia"/>
+          <w:szCs w:val="21"/>
+        </w:rPr>
+        <w:t>支持随机访问；</w:t>
+      </w:r>
+    </w:p>
+    <w:p>
+      <w:pPr>
+        <w:spacing w:line="360" w:lineRule="auto"/>
+        <w:rPr>
+          <w:rFonts w:ascii="宋体" w:eastAsia="宋体" w:hAnsi="宋体"/>
+          <w:szCs w:val="21"/>
+        </w:rPr>
+      </w:pPr>
+      <w:r>
+        <w:rPr>
+          <w:rFonts w:ascii="宋体" w:eastAsia="宋体" w:hAnsi="宋体"/>
+          <w:szCs w:val="21"/>
+        </w:rPr>
+        <w:tab/>
+      </w:r>
+      <w:r>
+        <w:rPr>
+          <w:rFonts w:ascii="宋体" w:eastAsia="宋体" w:hAnsi="宋体"/>
+          <w:szCs w:val="21"/>
+        </w:rPr>
+        <w:tab/>
+      </w:r>
+      <w:r>
+        <w:rPr>
+          <w:rFonts w:ascii="宋体" w:eastAsia="宋体" w:hAnsi="宋体" w:hint="eastAsia"/>
+          <w:szCs w:val="21"/>
+        </w:rPr>
         <w:t>缺点：查找时间复杂度较高；</w:t>
       </w:r>
     </w:p>
@@ -50144,7 +50091,7 @@
         <w:spacing w:line="360" w:lineRule="auto"/>
         <w:ind w:left="840"/>
         <w:rPr>
-          <w:rFonts w:ascii="宋体" w:eastAsia="宋体" w:hAnsi="宋体" w:hint="eastAsia"/>
+          <w:rFonts w:ascii="宋体" w:eastAsia="宋体" w:hAnsi="宋体"/>
           <w:szCs w:val="21"/>
         </w:rPr>
       </w:pPr>
@@ -50153,6 +50100,7 @@
           <w:rFonts w:ascii="宋体" w:eastAsia="宋体" w:hAnsi="宋体" w:hint="eastAsia"/>
           <w:szCs w:val="21"/>
         </w:rPr>
+        <w:lastRenderedPageBreak/>
         <w:t>扩展：</w:t>
       </w:r>
       <w:r>
@@ -50160,7 +50108,35 @@
           <w:rFonts w:ascii="宋体" w:eastAsia="宋体" w:hAnsi="宋体" w:hint="eastAsia"/>
           <w:szCs w:val="21"/>
         </w:rPr>
-        <w:t>由于只是在数组实现的时候用了动态分配，很容易就能改成静态数组，故较容易一直到其他语言环境中。</w:t>
+        <w:t>由于只是在数组实现的时候用了动态分配，很容易就能改成静态数组，故较容易</w:t>
+      </w:r>
+      <w:r>
+        <w:rPr>
+          <w:rFonts w:ascii="宋体" w:eastAsia="宋体" w:hAnsi="宋体" w:hint="eastAsia"/>
+          <w:szCs w:val="21"/>
+        </w:rPr>
+        <w:t>移植到</w:t>
+      </w:r>
+      <w:r>
+        <w:rPr>
+          <w:rFonts w:ascii="宋体" w:eastAsia="宋体" w:hAnsi="宋体" w:hint="eastAsia"/>
+          <w:szCs w:val="21"/>
+        </w:rPr>
+        <w:t>其他语言环境中</w:t>
+      </w:r>
+      <w:r>
+        <w:rPr>
+          <w:rFonts w:ascii="宋体" w:eastAsia="宋体" w:hAnsi="宋体" w:hint="eastAsia"/>
+          <w:szCs w:val="21"/>
+        </w:rPr>
+        <w:t>；可以考虑用哈希表去实现set</w:t>
+      </w:r>
+      <w:r>
+        <w:rPr>
+          <w:rFonts w:ascii="宋体" w:eastAsia="宋体" w:hAnsi="宋体"/>
+          <w:szCs w:val="21"/>
+        </w:rPr>
+        <w:t>.</w:t>
       </w:r>
     </w:p>
     <w:bookmarkEnd w:id="20"/>
@@ -50168,7 +50144,7 @@
       <w:pPr>
         <w:spacing w:line="360" w:lineRule="auto"/>
         <w:rPr>
-          <w:rFonts w:ascii="宋体" w:eastAsia="宋体" w:hAnsi="宋体" w:hint="eastAsia"/>
+          <w:rFonts w:ascii="宋体" w:eastAsia="宋体" w:hAnsi="宋体"/>
           <w:b/>
           <w:bCs/>
           <w:sz w:val="24"/>

</xml_diff>